<commit_message>
phase 1 report. needs major user views, list of use cases, and e/r draw.io file
</commit_message>
<xml_diff>
--- a/phase1Report.docx
+++ b/phase1Report.docx
@@ -52,6 +52,10 @@
     <w:p>
       <w:pPr>
         <w:pStyle w:val="Heading3"/>
+        <w:numPr>
+          <w:ilvl w:val="2"/>
+          <w:numId w:val="2"/>
+        </w:numPr>
         <w:bidi w:val="0"/>
         <w:jc w:val="left"/>
         <w:rPr/>
@@ -73,6 +77,488 @@
         <w:rPr/>
         <w:tab/>
         <w:t>The proposed database will allow for a logical and concise storage of data collected from the Gen III MicroPlate Biolog lab being conducted at Lone Star College-Montgomery. This database application will allow students and professors the ability to query through large amounts of data collected, draw inferences from the data to extend hypothesis, and further the research in the field of microbiology pertaining to this specific lab. The platform is a MySQL database with the application GUI written in VB using Windows Forms App(.NET Framework). The result is a database which enables students and professors to enter, manage, and query data through a user-friendly interface.</w:t>
+      </w:r>
+    </w:p>
+    <w:p>
+      <w:pPr>
+        <w:pStyle w:val="TextBody"/>
+        <w:bidi w:val="0"/>
+        <w:spacing w:before="0" w:after="140"/>
+        <w:jc w:val="left"/>
+        <w:rPr/>
+      </w:pPr>
+      <w:r>
+        <w:rPr/>
+      </w:r>
+    </w:p>
+    <w:p>
+      <w:pPr>
+        <w:pStyle w:val="Heading3"/>
+        <w:rPr/>
+      </w:pPr>
+      <w:r>
+        <w:rPr/>
+        <w:t>Mission Statement</w:t>
+      </w:r>
+    </w:p>
+    <w:p>
+      <w:pPr>
+        <w:pStyle w:val="TextBody"/>
+        <w:rPr/>
+      </w:pPr>
+      <w:r>
+        <w:rPr/>
+        <w:tab/>
+      </w:r>
+      <w:r>
+        <w:rPr>
+          <w:sz w:val="24"/>
+          <w:szCs w:val="24"/>
+        </w:rPr>
+        <w:t>The purpose of the Biolog database project is to maintain the data collected during the course of performing the steps associated with the Gen III Microplate Lab being conducted at Lone Star College-Montgomery under the direction of Dr. Julie Harless. This database will allow for data to be organized in such a way that hypothesis can be formulated and tested</w:t>
+        <w:tab/>
+        <w:t>. The students and professors will be able to query the data in such a way to allow for new labs to be developed and further their research into the electrical output of microorganisms.</w:t>
+      </w:r>
+    </w:p>
+    <w:p>
+      <w:pPr>
+        <w:pStyle w:val="TextBody"/>
+        <w:rPr>
+          <w:sz w:val="24"/>
+          <w:szCs w:val="24"/>
+        </w:rPr>
+      </w:pPr>
+      <w:r>
+        <w:rPr/>
+      </w:r>
+    </w:p>
+    <w:p>
+      <w:pPr>
+        <w:pStyle w:val="Heading3"/>
+        <w:rPr/>
+      </w:pPr>
+      <w:r>
+        <w:rPr/>
+        <w:t>Mission Objectives</w:t>
+      </w:r>
+    </w:p>
+    <w:p>
+      <w:pPr>
+        <w:pStyle w:val="TextBody"/>
+        <w:rPr/>
+      </w:pPr>
+      <w:r>
+        <w:rPr/>
+        <w:t>To maintain (enter, update, and delete) data on Student_id</w:t>
+      </w:r>
+    </w:p>
+    <w:p>
+      <w:pPr>
+        <w:pStyle w:val="TextBody"/>
+        <w:rPr/>
+      </w:pPr>
+      <w:r>
+        <w:rPr/>
+        <w:t>To maintain (enter, update, and delete) data on Location</w:t>
+      </w:r>
+    </w:p>
+    <w:p>
+      <w:pPr>
+        <w:pStyle w:val="TextBody"/>
+        <w:rPr/>
+      </w:pPr>
+      <w:r>
+        <w:rPr/>
+        <w:t>To maintain (enter, update, and delete) data on Semester</w:t>
+      </w:r>
+    </w:p>
+    <w:p>
+      <w:pPr>
+        <w:pStyle w:val="TextBody"/>
+        <w:rPr/>
+      </w:pPr>
+      <w:r>
+        <w:rPr/>
+        <w:t>To maintain (enter, update, and delete) data on Type of Land</w:t>
+      </w:r>
+    </w:p>
+    <w:p>
+      <w:pPr>
+        <w:pStyle w:val="TextBody"/>
+        <w:rPr/>
+      </w:pPr>
+      <w:r>
+        <w:rPr/>
+        <w:t>To maintain (enter, update, and delete) data on Electrical Output</w:t>
+      </w:r>
+    </w:p>
+    <w:p>
+      <w:pPr>
+        <w:pStyle w:val="TextBody"/>
+        <w:rPr/>
+      </w:pPr>
+      <w:r>
+        <w:rPr/>
+        <w:t>To maintain (enter, update, and delete) data on Campus</w:t>
+      </w:r>
+    </w:p>
+    <w:p>
+      <w:pPr>
+        <w:pStyle w:val="TextBody"/>
+        <w:rPr/>
+      </w:pPr>
+      <w:r>
+        <w:rPr/>
+        <w:t>To maintain (enter, update, and delete) data on Class ID</w:t>
+      </w:r>
+    </w:p>
+    <w:p>
+      <w:pPr>
+        <w:pStyle w:val="TextBody"/>
+        <w:rPr/>
+      </w:pPr>
+      <w:r>
+        <w:rPr/>
+        <w:t>To maintain (enter, updatem and delete) data on Reaction</w:t>
+      </w:r>
+    </w:p>
+    <w:p>
+      <w:pPr>
+        <w:pStyle w:val="TextBody"/>
+        <w:rPr/>
+      </w:pPr>
+      <w:r>
+        <w:rPr/>
+        <w:t>To maintain (enter and update) data on Professor</w:t>
+      </w:r>
+    </w:p>
+    <w:p>
+      <w:pPr>
+        <w:pStyle w:val="TextBody"/>
+        <w:rPr/>
+      </w:pPr>
+      <w:r>
+        <w:rPr/>
+      </w:r>
+    </w:p>
+    <w:p>
+      <w:pPr>
+        <w:pStyle w:val="TextBody"/>
+        <w:rPr/>
+      </w:pPr>
+      <w:r>
+        <w:rPr/>
+        <w:t>To perform searches on Location</w:t>
+      </w:r>
+    </w:p>
+    <w:p>
+      <w:pPr>
+        <w:pStyle w:val="TextBody"/>
+        <w:rPr/>
+      </w:pPr>
+      <w:r>
+        <w:rPr/>
+        <w:t>To perform searches on Electrical Output</w:t>
+      </w:r>
+    </w:p>
+    <w:p>
+      <w:pPr>
+        <w:pStyle w:val="TextBody"/>
+        <w:rPr/>
+      </w:pPr>
+      <w:r>
+        <w:rPr/>
+        <w:t>To perform searches on Campus</w:t>
+      </w:r>
+    </w:p>
+    <w:p>
+      <w:pPr>
+        <w:pStyle w:val="TextBody"/>
+        <w:rPr/>
+      </w:pPr>
+      <w:r>
+        <w:rPr/>
+        <w:t>To perform searches on Reaction</w:t>
+      </w:r>
+    </w:p>
+    <w:p>
+      <w:pPr>
+        <w:pStyle w:val="TextBody"/>
+        <w:rPr/>
+      </w:pPr>
+      <w:r>
+        <w:rPr/>
+        <w:t>To perform searches on Semester</w:t>
+      </w:r>
+    </w:p>
+    <w:p>
+      <w:pPr>
+        <w:pStyle w:val="TextBody"/>
+        <w:rPr/>
+      </w:pPr>
+      <w:r>
+        <w:rPr/>
+        <w:t>To perform searches on Type of Land</w:t>
+      </w:r>
+    </w:p>
+    <w:p>
+      <w:pPr>
+        <w:pStyle w:val="TextBody"/>
+        <w:rPr/>
+      </w:pPr>
+      <w:r>
+        <w:rPr/>
+        <w:t>To perform searches on Student_id</w:t>
+      </w:r>
+    </w:p>
+    <w:p>
+      <w:pPr>
+        <w:pStyle w:val="TextBody"/>
+        <w:rPr/>
+      </w:pPr>
+      <w:r>
+        <w:rPr/>
+        <w:t>To perform searches on Class ID</w:t>
+      </w:r>
+    </w:p>
+    <w:p>
+      <w:pPr>
+        <w:pStyle w:val="TextBody"/>
+        <w:rPr/>
+      </w:pPr>
+      <w:r>
+        <w:rPr/>
+      </w:r>
+    </w:p>
+    <w:p>
+      <w:pPr>
+        <w:pStyle w:val="TextBody"/>
+        <w:rPr/>
+      </w:pPr>
+      <w:r>
+        <w:rPr/>
+        <w:t>To track status of Electrical Output</w:t>
+      </w:r>
+    </w:p>
+    <w:p>
+      <w:pPr>
+        <w:pStyle w:val="TextBody"/>
+        <w:rPr/>
+      </w:pPr>
+      <w:r>
+        <w:rPr/>
+        <w:t>To track status of Reaction</w:t>
+      </w:r>
+    </w:p>
+    <w:p>
+      <w:pPr>
+        <w:pStyle w:val="TextBody"/>
+        <w:rPr/>
+      </w:pPr>
+      <w:r>
+        <w:rPr/>
+      </w:r>
+    </w:p>
+    <w:p>
+      <w:pPr>
+        <w:pStyle w:val="TextBody"/>
+        <w:rPr/>
+      </w:pPr>
+      <w:r>
+        <w:rPr/>
+        <w:t>To report on Student_id</w:t>
+      </w:r>
+    </w:p>
+    <w:p>
+      <w:pPr>
+        <w:pStyle w:val="TextBody"/>
+        <w:rPr/>
+      </w:pPr>
+      <w:r>
+        <w:rPr/>
+        <w:t>To report on Class ID</w:t>
+      </w:r>
+    </w:p>
+    <w:p>
+      <w:pPr>
+        <w:pStyle w:val="TextBody"/>
+        <w:rPr/>
+      </w:pPr>
+      <w:r>
+        <w:rPr/>
+        <w:t>To report on Reactions</w:t>
+      </w:r>
+    </w:p>
+    <w:p>
+      <w:pPr>
+        <w:pStyle w:val="TextBody"/>
+        <w:rPr/>
+      </w:pPr>
+      <w:r>
+        <w:rPr/>
+        <w:t>To report on Location</w:t>
+      </w:r>
+    </w:p>
+    <w:p>
+      <w:pPr>
+        <w:pStyle w:val="TextBody"/>
+        <w:rPr/>
+      </w:pPr>
+      <w:r>
+        <w:rPr/>
+        <w:t>To report on Type of Land</w:t>
+      </w:r>
+    </w:p>
+    <w:p>
+      <w:pPr>
+        <w:pStyle w:val="TextBody"/>
+        <w:rPr/>
+      </w:pPr>
+      <w:r>
+        <w:rPr/>
+        <w:t>To report on Semester</w:t>
+      </w:r>
+    </w:p>
+    <w:p>
+      <w:pPr>
+        <w:pStyle w:val="TextBody"/>
+        <w:rPr/>
+      </w:pPr>
+      <w:r>
+        <w:rPr/>
+        <w:t>To report on Campus</w:t>
+      </w:r>
+    </w:p>
+    <w:p>
+      <w:pPr>
+        <w:pStyle w:val="TextBody"/>
+        <w:rPr/>
+      </w:pPr>
+      <w:r>
+        <w:rPr/>
+        <w:t>To report on Electrical Output</w:t>
+      </w:r>
+    </w:p>
+    <w:p>
+      <w:pPr>
+        <w:pStyle w:val="TextBody"/>
+        <w:rPr/>
+      </w:pPr>
+      <w:r>
+        <w:rPr/>
+      </w:r>
+    </w:p>
+    <w:p>
+      <w:pPr>
+        <w:pStyle w:val="Heading3"/>
+        <w:rPr/>
+      </w:pPr>
+      <w:r>
+        <w:rPr/>
+        <w:t>Major User Views</w:t>
+      </w:r>
+    </w:p>
+    <w:p>
+      <w:pPr>
+        <w:pStyle w:val="TextBody"/>
+        <w:rPr/>
+      </w:pPr>
+      <w:r>
+        <w:rPr/>
+      </w:r>
+    </w:p>
+    <w:p>
+      <w:pPr>
+        <w:pStyle w:val="TextBody"/>
+        <w:rPr/>
+      </w:pPr>
+      <w:r>
+        <w:rPr/>
+      </w:r>
+    </w:p>
+    <w:p>
+      <w:pPr>
+        <w:pStyle w:val="Heading3"/>
+        <w:widowControl/>
+        <w:numPr>
+          <w:ilvl w:val="0"/>
+          <w:numId w:val="0"/>
+        </w:numPr>
+        <w:jc w:val="left"/>
+        <w:outlineLvl w:val="2"/>
+        <w:rPr/>
+      </w:pPr>
+      <w:r>
+        <w:rPr/>
+      </w:r>
+      <w:r>
+        <w:br w:type="page"/>
+      </w:r>
+    </w:p>
+    <w:p>
+      <w:pPr>
+        <w:pStyle w:val="Heading3"/>
+        <w:rPr/>
+      </w:pPr>
+      <w:r>
+        <w:rPr/>
+        <w:t>E/R Diagram</w:t>
+      </w:r>
+    </w:p>
+    <w:p>
+      <w:pPr>
+        <w:pStyle w:val="TextBody"/>
+        <w:rPr/>
+      </w:pPr>
+      <w:r>
+        <w:rPr/>
+      </w:r>
+    </w:p>
+    <w:p>
+      <w:pPr>
+        <w:pStyle w:val="TextBody"/>
+        <w:rPr/>
+      </w:pPr>
+      <w:r>
+        <w:rPr/>
+      </w:r>
+    </w:p>
+    <w:p>
+      <w:pPr>
+        <w:pStyle w:val="TextBody"/>
+        <w:rPr/>
+      </w:pPr>
+      <w:r>
+        <w:rPr/>
+      </w:r>
+    </w:p>
+    <w:p>
+      <w:pPr>
+        <w:pStyle w:val="Heading3"/>
+        <w:rPr/>
+      </w:pPr>
+      <w:r>
+        <w:rPr/>
+        <w:t>Use Cases</w:t>
+      </w:r>
+    </w:p>
+    <w:p>
+      <w:pPr>
+        <w:pStyle w:val="TextBody"/>
+        <w:rPr/>
+      </w:pPr>
+      <w:r>
+        <w:rPr/>
+      </w:r>
+    </w:p>
+    <w:p>
+      <w:pPr>
+        <w:pStyle w:val="TextBody"/>
+        <w:spacing w:before="0" w:after="140"/>
+        <w:rPr/>
+      </w:pPr>
+      <w:r>
+        <w:rPr/>
       </w:r>
     </w:p>
     <w:sectPr>
@@ -82,6 +568,7 @@
       <w:pgNumType w:fmt="decimal"/>
       <w:formProt w:val="false"/>
       <w:textDirection w:val="lrTb"/>
+      <w:docGrid w:type="default" w:linePitch="100" w:charSpace="0"/>
     </w:sectPr>
   </w:body>
 </w:document>
@@ -182,8 +669,103 @@
       </w:pPr>
     </w:lvl>
   </w:abstractNum>
+  <w:abstractNum w:abstractNumId="2">
+    <w:lvl w:ilvl="0">
+      <w:start w:val="1"/>
+      <w:numFmt w:val="none"/>
+      <w:suff w:val="nothing"/>
+      <w:lvlText w:val=""/>
+      <w:lvlJc w:val="left"/>
+      <w:pPr>
+        <w:ind w:left="0" w:hanging="0"/>
+      </w:pPr>
+    </w:lvl>
+    <w:lvl w:ilvl="1">
+      <w:start w:val="1"/>
+      <w:numFmt w:val="none"/>
+      <w:suff w:val="nothing"/>
+      <w:lvlText w:val=""/>
+      <w:lvlJc w:val="left"/>
+      <w:pPr>
+        <w:ind w:left="0" w:hanging="0"/>
+      </w:pPr>
+    </w:lvl>
+    <w:lvl w:ilvl="2">
+      <w:start w:val="1"/>
+      <w:numFmt w:val="none"/>
+      <w:suff w:val="nothing"/>
+      <w:lvlText w:val=""/>
+      <w:lvlJc w:val="left"/>
+      <w:pPr>
+        <w:ind w:left="0" w:hanging="0"/>
+      </w:pPr>
+    </w:lvl>
+    <w:lvl w:ilvl="3">
+      <w:start w:val="1"/>
+      <w:numFmt w:val="none"/>
+      <w:suff w:val="nothing"/>
+      <w:lvlText w:val=""/>
+      <w:lvlJc w:val="left"/>
+      <w:pPr>
+        <w:ind w:left="0" w:hanging="0"/>
+      </w:pPr>
+    </w:lvl>
+    <w:lvl w:ilvl="4">
+      <w:start w:val="1"/>
+      <w:numFmt w:val="none"/>
+      <w:suff w:val="nothing"/>
+      <w:lvlText w:val=""/>
+      <w:lvlJc w:val="left"/>
+      <w:pPr>
+        <w:ind w:left="0" w:hanging="0"/>
+      </w:pPr>
+    </w:lvl>
+    <w:lvl w:ilvl="5">
+      <w:start w:val="1"/>
+      <w:numFmt w:val="none"/>
+      <w:suff w:val="nothing"/>
+      <w:lvlText w:val=""/>
+      <w:lvlJc w:val="left"/>
+      <w:pPr>
+        <w:ind w:left="0" w:hanging="0"/>
+      </w:pPr>
+    </w:lvl>
+    <w:lvl w:ilvl="6">
+      <w:start w:val="1"/>
+      <w:numFmt w:val="none"/>
+      <w:suff w:val="nothing"/>
+      <w:lvlText w:val=""/>
+      <w:lvlJc w:val="left"/>
+      <w:pPr>
+        <w:ind w:left="0" w:hanging="0"/>
+      </w:pPr>
+    </w:lvl>
+    <w:lvl w:ilvl="7">
+      <w:start w:val="1"/>
+      <w:numFmt w:val="none"/>
+      <w:suff w:val="nothing"/>
+      <w:lvlText w:val=""/>
+      <w:lvlJc w:val="left"/>
+      <w:pPr>
+        <w:ind w:left="0" w:hanging="0"/>
+      </w:pPr>
+    </w:lvl>
+    <w:lvl w:ilvl="8">
+      <w:start w:val="1"/>
+      <w:numFmt w:val="none"/>
+      <w:suff w:val="nothing"/>
+      <w:lvlText w:val=""/>
+      <w:lvlJc w:val="left"/>
+      <w:pPr>
+        <w:ind w:left="0" w:hanging="0"/>
+      </w:pPr>
+    </w:lvl>
+  </w:abstractNum>
   <w:num w:numId="1">
     <w:abstractNumId w:val="1"/>
+  </w:num>
+  <w:num w:numId="2">
+    <w:abstractNumId w:val="2"/>
   </w:num>
 </w:numbering>
 </file>
@@ -195,15 +777,12 @@
       <w:rPr>
         <w:rFonts w:ascii="Liberation Serif" w:hAnsi="Liberation Serif" w:eastAsia="Noto Serif CJK SC" w:cs="Lohit Devanagari"/>
         <w:kern w:val="2"/>
-        <w:sz w:val="24"/>
         <w:szCs w:val="24"/>
         <w:lang w:val="en-US" w:eastAsia="zh-CN" w:bidi="hi-IN"/>
       </w:rPr>
     </w:rPrDefault>
     <w:pPrDefault>
-      <w:pPr>
-        <w:widowControl/>
-      </w:pPr>
+      <w:pPr/>
     </w:pPrDefault>
   </w:docDefaults>
   <w:style w:type="paragraph" w:styleId="Normal">
@@ -212,6 +791,8 @@
     <w:pPr>
       <w:widowControl/>
       <w:bidi w:val="0"/>
+      <w:spacing w:before="0" w:after="0"/>
+      <w:jc w:val="left"/>
     </w:pPr>
     <w:rPr>
       <w:rFonts w:ascii="Liberation Serif" w:hAnsi="Liberation Serif" w:eastAsia="Noto Serif CJK SC" w:cs="Lohit Devanagari"/>

</xml_diff>

<commit_message>
phase 1. needs use cases and major user views
</commit_message>
<xml_diff>
--- a/phase1Report.docx
+++ b/phase1Report.docx
@@ -54,7 +54,7 @@
         <w:pStyle w:val="Heading3"/>
         <w:numPr>
           <w:ilvl w:val="2"/>
-          <w:numId w:val="2"/>
+          <w:numId w:val="3"/>
         </w:numPr>
         <w:bidi w:val="0"/>
         <w:jc w:val="left"/>
@@ -94,6 +94,10 @@
     <w:p>
       <w:pPr>
         <w:pStyle w:val="Heading3"/>
+        <w:numPr>
+          <w:ilvl w:val="2"/>
+          <w:numId w:val="2"/>
+        </w:numPr>
         <w:rPr/>
       </w:pPr>
       <w:r>
@@ -129,12 +133,19 @@
         </w:rPr>
       </w:pPr>
       <w:r>
-        <w:rPr/>
+        <w:rPr>
+          <w:sz w:val="24"/>
+          <w:szCs w:val="24"/>
+        </w:rPr>
       </w:r>
     </w:p>
     <w:p>
       <w:pPr>
         <w:pStyle w:val="Heading3"/>
+        <w:numPr>
+          <w:ilvl w:val="2"/>
+          <w:numId w:val="2"/>
+        </w:numPr>
         <w:rPr/>
       </w:pPr>
       <w:r>
@@ -451,6 +462,10 @@
     <w:p>
       <w:pPr>
         <w:pStyle w:val="Heading3"/>
+        <w:numPr>
+          <w:ilvl w:val="2"/>
+          <w:numId w:val="2"/>
+        </w:numPr>
         <w:rPr/>
       </w:pPr>
       <w:r>
@@ -498,6 +513,10 @@
     <w:p>
       <w:pPr>
         <w:pStyle w:val="Heading3"/>
+        <w:numPr>
+          <w:ilvl w:val="2"/>
+          <w:numId w:val="2"/>
+        </w:numPr>
         <w:rPr/>
       </w:pPr>
       <w:r>
@@ -512,6 +531,51 @@
       </w:pPr>
       <w:r>
         <w:rPr/>
+        <w:drawing>
+          <wp:anchor behindDoc="0" distT="0" distB="0" distL="0" distR="0" simplePos="0" locked="0" layoutInCell="1" allowOverlap="1" relativeHeight="2">
+            <wp:simplePos x="0" y="0"/>
+            <wp:positionH relativeFrom="column">
+              <wp:align>center</wp:align>
+            </wp:positionH>
+            <wp:positionV relativeFrom="paragraph">
+              <wp:posOffset>635</wp:posOffset>
+            </wp:positionV>
+            <wp:extent cx="6332220" cy="4316095"/>
+            <wp:effectExtent l="0" t="0" r="0" b="0"/>
+            <wp:wrapSquare wrapText="largest"/>
+            <wp:docPr id="1" name="Image1" descr=""/>
+            <wp:cNvGraphicFramePr>
+              <a:graphicFrameLocks xmlns:a="http://schemas.openxmlformats.org/drawingml/2006/main" noChangeAspect="1"/>
+            </wp:cNvGraphicFramePr>
+            <a:graphic xmlns:a="http://schemas.openxmlformats.org/drawingml/2006/main">
+              <a:graphicData uri="http://schemas.openxmlformats.org/drawingml/2006/picture">
+                <pic:pic xmlns:pic="http://schemas.openxmlformats.org/drawingml/2006/picture">
+                  <pic:nvPicPr>
+                    <pic:cNvPr id="1" name="Image1" descr=""/>
+                    <pic:cNvPicPr>
+                      <a:picLocks noChangeAspect="1" noChangeArrowheads="1"/>
+                    </pic:cNvPicPr>
+                  </pic:nvPicPr>
+                  <pic:blipFill>
+                    <a:blip r:embed="rId2"/>
+                    <a:stretch>
+                      <a:fillRect/>
+                    </a:stretch>
+                  </pic:blipFill>
+                  <pic:spPr bwMode="auto">
+                    <a:xfrm>
+                      <a:off x="0" y="0"/>
+                      <a:ext cx="6332220" cy="4316095"/>
+                    </a:xfrm>
+                    <a:prstGeom prst="rect">
+                      <a:avLst/>
+                    </a:prstGeom>
+                  </pic:spPr>
+                </pic:pic>
+              </a:graphicData>
+            </a:graphic>
+          </wp:anchor>
+        </w:drawing>
       </w:r>
     </w:p>
     <w:p>
@@ -535,6 +599,29 @@
     <w:p>
       <w:pPr>
         <w:pStyle w:val="Heading3"/>
+        <w:widowControl/>
+        <w:numPr>
+          <w:ilvl w:val="0"/>
+          <w:numId w:val="0"/>
+        </w:numPr>
+        <w:jc w:val="left"/>
+        <w:outlineLvl w:val="2"/>
+        <w:rPr/>
+      </w:pPr>
+      <w:r>
+        <w:rPr/>
+      </w:r>
+      <w:r>
+        <w:br w:type="page"/>
+      </w:r>
+    </w:p>
+    <w:p>
+      <w:pPr>
+        <w:pStyle w:val="Heading3"/>
+        <w:numPr>
+          <w:ilvl w:val="2"/>
+          <w:numId w:val="2"/>
+        </w:numPr>
         <w:rPr/>
       </w:pPr>
       <w:r>
@@ -545,20 +632,12 @@
     <w:p>
       <w:pPr>
         <w:pStyle w:val="TextBody"/>
-        <w:rPr/>
-      </w:pPr>
-      <w:r>
-        <w:rPr/>
-      </w:r>
-    </w:p>
-    <w:p>
-      <w:pPr>
-        <w:pStyle w:val="TextBody"/>
         <w:spacing w:before="0" w:after="140"/>
         <w:rPr/>
       </w:pPr>
       <w:r>
         <w:rPr/>
+        <w:tab/>
       </w:r>
     </w:p>
     <w:sectPr>
@@ -761,11 +840,106 @@
       </w:pPr>
     </w:lvl>
   </w:abstractNum>
+  <w:abstractNum w:abstractNumId="3">
+    <w:lvl w:ilvl="0">
+      <w:start w:val="1"/>
+      <w:numFmt w:val="none"/>
+      <w:suff w:val="nothing"/>
+      <w:lvlText w:val=""/>
+      <w:lvlJc w:val="left"/>
+      <w:pPr>
+        <w:ind w:left="0" w:hanging="0"/>
+      </w:pPr>
+    </w:lvl>
+    <w:lvl w:ilvl="1">
+      <w:start w:val="1"/>
+      <w:numFmt w:val="none"/>
+      <w:suff w:val="nothing"/>
+      <w:lvlText w:val=""/>
+      <w:lvlJc w:val="left"/>
+      <w:pPr>
+        <w:ind w:left="0" w:hanging="0"/>
+      </w:pPr>
+    </w:lvl>
+    <w:lvl w:ilvl="2">
+      <w:start w:val="1"/>
+      <w:numFmt w:val="none"/>
+      <w:suff w:val="nothing"/>
+      <w:lvlText w:val=""/>
+      <w:lvlJc w:val="left"/>
+      <w:pPr>
+        <w:ind w:left="0" w:hanging="0"/>
+      </w:pPr>
+    </w:lvl>
+    <w:lvl w:ilvl="3">
+      <w:start w:val="1"/>
+      <w:numFmt w:val="none"/>
+      <w:suff w:val="nothing"/>
+      <w:lvlText w:val=""/>
+      <w:lvlJc w:val="left"/>
+      <w:pPr>
+        <w:ind w:left="0" w:hanging="0"/>
+      </w:pPr>
+    </w:lvl>
+    <w:lvl w:ilvl="4">
+      <w:start w:val="1"/>
+      <w:numFmt w:val="none"/>
+      <w:suff w:val="nothing"/>
+      <w:lvlText w:val=""/>
+      <w:lvlJc w:val="left"/>
+      <w:pPr>
+        <w:ind w:left="0" w:hanging="0"/>
+      </w:pPr>
+    </w:lvl>
+    <w:lvl w:ilvl="5">
+      <w:start w:val="1"/>
+      <w:numFmt w:val="none"/>
+      <w:suff w:val="nothing"/>
+      <w:lvlText w:val=""/>
+      <w:lvlJc w:val="left"/>
+      <w:pPr>
+        <w:ind w:left="0" w:hanging="0"/>
+      </w:pPr>
+    </w:lvl>
+    <w:lvl w:ilvl="6">
+      <w:start w:val="1"/>
+      <w:numFmt w:val="none"/>
+      <w:suff w:val="nothing"/>
+      <w:lvlText w:val=""/>
+      <w:lvlJc w:val="left"/>
+      <w:pPr>
+        <w:ind w:left="0" w:hanging="0"/>
+      </w:pPr>
+    </w:lvl>
+    <w:lvl w:ilvl="7">
+      <w:start w:val="1"/>
+      <w:numFmt w:val="none"/>
+      <w:suff w:val="nothing"/>
+      <w:lvlText w:val=""/>
+      <w:lvlJc w:val="left"/>
+      <w:pPr>
+        <w:ind w:left="0" w:hanging="0"/>
+      </w:pPr>
+    </w:lvl>
+    <w:lvl w:ilvl="8">
+      <w:start w:val="1"/>
+      <w:numFmt w:val="none"/>
+      <w:suff w:val="nothing"/>
+      <w:lvlText w:val=""/>
+      <w:lvlJc w:val="left"/>
+      <w:pPr>
+        <w:ind w:left="0" w:hanging="0"/>
+      </w:pPr>
+    </w:lvl>
+  </w:abstractNum>
   <w:num w:numId="1">
     <w:abstractNumId w:val="1"/>
   </w:num>
   <w:num w:numId="2">
     <w:abstractNumId w:val="2"/>
+  </w:num>
+  <w:num w:numId="3">
+    <w:abstractNumId w:val="3"/>
   </w:num>
 </w:numbering>
 </file>
@@ -777,6 +951,7 @@
       <w:rPr>
         <w:rFonts w:ascii="Liberation Serif" w:hAnsi="Liberation Serif" w:eastAsia="Noto Serif CJK SC" w:cs="Lohit Devanagari"/>
         <w:kern w:val="2"/>
+        <w:sz w:val="20"/>
         <w:szCs w:val="24"/>
         <w:lang w:val="en-US" w:eastAsia="zh-CN" w:bidi="hi-IN"/>
       </w:rPr>

</xml_diff>